<commit_message>
Updated draft cover sheet (unsigned). It will be signed and attached with the final report in pdf format
</commit_message>
<xml_diff>
--- a/AssignmentCoverSheet.docx
+++ b/AssignmentCoverSheet.docx
@@ -799,19 +799,115 @@
     <w:p/>
     <w:p/>
     <w:p/>
+    <w:p>
+      <w:bookmarkStart w:id="0" w:name="_GoBack"/>
+      <w:bookmarkEnd w:id="0"/>
+    </w:p>
     <w:p/>
-    <w:p/>
-    <w:p/>
+    <w:p>
+      <w:r>
+        <w:rPr>
+          <w:noProof/>
+        </w:rPr>
+        <mc:AlternateContent>
+          <mc:Choice Requires="wps">
+            <w:drawing>
+              <wp:anchor distT="45720" distB="45720" distL="114300" distR="114300" simplePos="0" relativeHeight="251661312" behindDoc="0" locked="0" layoutInCell="1" allowOverlap="1" wp14:anchorId="273E4E67" wp14:editId="5B1C81DC">
+                <wp:simplePos x="0" y="0"/>
+                <wp:positionH relativeFrom="page">
+                  <wp:posOffset>4314063</wp:posOffset>
+                </wp:positionH>
+                <wp:positionV relativeFrom="paragraph">
+                  <wp:posOffset>196850</wp:posOffset>
+                </wp:positionV>
+                <wp:extent cx="2991485" cy="1404620"/>
+                <wp:effectExtent l="0" t="0" r="0" b="5715"/>
+                <wp:wrapNone/>
+                <wp:docPr id="217" name="Text Box 2"/>
+                <wp:cNvGraphicFramePr>
+                  <a:graphicFrameLocks xmlns:a="http://schemas.openxmlformats.org/drawingml/2006/main"/>
+                </wp:cNvGraphicFramePr>
+                <a:graphic xmlns:a="http://schemas.openxmlformats.org/drawingml/2006/main">
+                  <a:graphicData uri="http://schemas.microsoft.com/office/word/2010/wordprocessingShape">
+                    <wps:wsp>
+                      <wps:cNvSpPr txBox="1">
+                        <a:spLocks noChangeArrowheads="1"/>
+                      </wps:cNvSpPr>
+                      <wps:spPr bwMode="auto">
+                        <a:xfrm>
+                          <a:off x="0" y="0"/>
+                          <a:ext cx="2991485" cy="1404620"/>
+                        </a:xfrm>
+                        <a:prstGeom prst="rect">
+                          <a:avLst/>
+                        </a:prstGeom>
+                        <a:solidFill>
+                          <a:srgbClr val="FFFFFF"/>
+                        </a:solidFill>
+                        <a:ln w="9525">
+                          <a:noFill/>
+                          <a:miter lim="800000"/>
+                          <a:headEnd/>
+                          <a:tailEnd/>
+                        </a:ln>
+                      </wps:spPr>
+                      <wps:txbx>
+                        <w:txbxContent>
+                          <w:p>
+                            <w:r>
+                              <w:t>excluding figures, tables and appendices</w:t>
+                            </w:r>
+                          </w:p>
+                        </w:txbxContent>
+                      </wps:txbx>
+                      <wps:bodyPr rot="0" vert="horz" wrap="square" lIns="91440" tIns="45720" rIns="91440" bIns="45720" anchor="t" anchorCtr="0">
+                        <a:spAutoFit/>
+                      </wps:bodyPr>
+                    </wps:wsp>
+                  </a:graphicData>
+                </a:graphic>
+                <wp14:sizeRelH relativeFrom="margin">
+                  <wp14:pctWidth>0</wp14:pctWidth>
+                </wp14:sizeRelH>
+                <wp14:sizeRelV relativeFrom="margin">
+                  <wp14:pctHeight>20000</wp14:pctHeight>
+                </wp14:sizeRelV>
+              </wp:anchor>
+            </w:drawing>
+          </mc:Choice>
+          <mc:Fallback>
+            <w:pict>
+              <v:shapetype w14:anchorId="273E4E67" id="_x0000_t202" coordsize="21600,21600" o:spt="202" path="m,l,21600r21600,l21600,xe">
+                <v:stroke joinstyle="miter"/>
+                <v:path gradientshapeok="t" o:connecttype="rect"/>
+              </v:shapetype>
+              <v:shape id="Text Box 2" o:spid="_x0000_s1026" type="#_x0000_t202" style="position:absolute;margin-left:339.7pt;margin-top:15.5pt;width:235.55pt;height:110.6pt;z-index:251661312;visibility:visible;mso-wrap-style:square;mso-width-percent:0;mso-height-percent:200;mso-wrap-distance-left:9pt;mso-wrap-distance-top:3.6pt;mso-wrap-distance-right:9pt;mso-wrap-distance-bottom:3.6pt;mso-position-horizontal:absolute;mso-position-horizontal-relative:page;mso-position-vertical:absolute;mso-position-vertical-relative:text;mso-width-percent:0;mso-height-percent:200;mso-width-relative:margin;mso-height-relative:margin;v-text-anchor:top" o:gfxdata="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" stroked="f">
+                <v:textbox style="mso-fit-shape-to-text:t">
+                  <w:txbxContent>
+                    <w:p>
+                      <w:r>
+                        <w:t>excluding figures, tables and appendices</w:t>
+                      </w:r>
+                    </w:p>
+                  </w:txbxContent>
+                </v:textbox>
+                <w10:wrap anchorx="page"/>
+              </v:shape>
+            </w:pict>
+          </mc:Fallback>
+        </mc:AlternateContent>
+      </w:r>
+    </w:p>
     <w:tbl>
       <w:tblPr>
         <w:tblStyle w:val="TableGrid"/>
-        <w:tblW w:w="4395" w:type="dxa"/>
+        <w:tblW w:w="5486" w:type="dxa"/>
         <w:tblInd w:w="-176" w:type="dxa"/>
         <w:tblLook w:val="04A0" w:firstRow="1" w:lastRow="0" w:firstColumn="1" w:lastColumn="0" w:noHBand="0" w:noVBand="1"/>
       </w:tblPr>
       <w:tblGrid>
         <w:gridCol w:w="2694"/>
-        <w:gridCol w:w="1701"/>
+        <w:gridCol w:w="2792"/>
       </w:tblGrid>
       <w:tr>
         <w:tc>
@@ -850,7 +946,7 @@
         </w:tc>
         <w:tc>
           <w:tcPr>
-            <w:tcW w:w="1701" w:type="dxa"/>
+            <w:tcW w:w="2792" w:type="dxa"/>
             <w:tcBorders>
               <w:top w:val="single" w:sz="12" w:space="0" w:color="595959" w:themeColor="text1" w:themeTint="A6"/>
               <w:left w:val="single" w:sz="12" w:space="0" w:color="595959" w:themeColor="text1" w:themeTint="A6"/>
@@ -872,6 +968,14 @@
                 <w:szCs w:val="32"/>
               </w:rPr>
             </w:pPr>
+            <w:r>
+              <w:rPr>
+                <w:rFonts w:cs="Arial"/>
+                <w:sz w:val="36"/>
+                <w:szCs w:val="32"/>
+              </w:rPr>
+              <w:t>3936</w:t>
+            </w:r>
           </w:p>
         </w:tc>
       </w:tr>
@@ -912,7 +1016,7 @@
         </w:tc>
         <w:tc>
           <w:tcPr>
-            <w:tcW w:w="1701" w:type="dxa"/>
+            <w:tcW w:w="2792" w:type="dxa"/>
             <w:tcBorders>
               <w:top w:val="single" w:sz="12" w:space="0" w:color="595959" w:themeColor="text1" w:themeTint="A6"/>
               <w:left w:val="single" w:sz="12" w:space="0" w:color="595959" w:themeColor="text1" w:themeTint="A6"/>
@@ -934,15 +1038,20 @@
                 <w:szCs w:val="32"/>
               </w:rPr>
             </w:pPr>
+            <w:r>
+              <w:rPr>
+                <w:rFonts w:cs="Arial"/>
+                <w:sz w:val="36"/>
+                <w:szCs w:val="32"/>
+              </w:rPr>
+              <w:t>29 March 2019</w:t>
+            </w:r>
           </w:p>
         </w:tc>
       </w:tr>
     </w:tbl>
     <w:p/>
-    <w:p>
-      <w:bookmarkStart w:id="0" w:name="_GoBack"/>
-      <w:bookmarkEnd w:id="0"/>
-    </w:p>
+    <w:p/>
     <w:p/>
     <w:p/>
     <w:p>
@@ -1177,7 +1286,7 @@
         <w:sz w:val="12"/>
         <w:lang w:val="en-GB"/>
       </w:rPr>
-      <w:t>26/03/19</w:t>
+      <w:t>29/03/19</w:t>
     </w:r>
     <w:r>
       <w:rPr>
@@ -7010,7 +7119,7 @@
 </file>
 
 <file path=customXml/itemProps1.xml><?xml version="1.0" encoding="utf-8"?>
-<ds:datastoreItem xmlns:ds="http://schemas.openxmlformats.org/officeDocument/2006/customXml" ds:itemID="{F14AA363-892F-4A9D-B48F-25977ED1EC72}">
+<ds:datastoreItem xmlns:ds="http://schemas.openxmlformats.org/officeDocument/2006/customXml" ds:itemID="{2CECED81-6D74-49C1-92E0-4F49DE1C82EA}">
   <ds:schemaRefs>
     <ds:schemaRef ds:uri="http://schemas.openxmlformats.org/officeDocument/2006/bibliography"/>
   </ds:schemaRefs>

</xml_diff>